<commit_message>
Small fix for chrome
</commit_message>
<xml_diff>
--- a/Document_Sterktes.docx
+++ b/Document_Sterktes.docx
@@ -144,6 +144,41 @@
           <w:noProof/>
         </w:rPr>
         <w:t>‘User’ laat toe om een account te maken in de applicatie en om een API token te verkrijgen. Ten slotte toont ‘Documentation’ de documentatie van de applicatie en zijn REST API.</w:t>
+      </w:r>
+    </w:p>
+    <w:p>
+      <w:pPr>
+        <w:rPr>
+          <w:noProof/>
+        </w:rPr>
+      </w:pPr>
+    </w:p>
+    <w:p>
+      <w:pPr>
+        <w:rPr>
+          <w:noProof/>
+        </w:rPr>
+      </w:pPr>
+      <w:r>
+        <w:rPr>
+          <w:noProof/>
+        </w:rPr>
+        <w:t xml:space="preserve">URL: </w:t>
+      </w:r>
+      <w:hyperlink r:id="rId5" w:history="1">
+        <w:r>
+          <w:rPr>
+            <w:rStyle w:val="Hyperlink"/>
+            <w:noProof/>
+          </w:rPr>
+          <w:t>http://laravel-svenbaerten.azurewebsites.net/</w:t>
+        </w:r>
+      </w:hyperlink>
+      <w:r>
+        <w:rPr>
+          <w:noProof/>
+        </w:rPr>
+        <w:t xml:space="preserve"> </w:t>
       </w:r>
     </w:p>
     <w:p>
@@ -661,7 +696,7 @@
         </w:rPr>
         <w:t xml:space="preserve">‘ (zie </w:t>
       </w:r>
-      <w:hyperlink r:id="rId5" w:history="1">
+      <w:hyperlink r:id="rId6" w:history="1">
         <w:r>
           <w:rPr>
             <w:rStyle w:val="Hyperlink"/>
@@ -772,8 +807,6 @@
         </w:rPr>
         <w:t xml:space="preserve">’ </w:t>
       </w:r>
-      <w:bookmarkStart w:id="0" w:name="_GoBack"/>
-      <w:bookmarkEnd w:id="0"/>
       <w:r>
         <w:rPr>
           <w:noProof/>
@@ -804,7 +837,7 @@
         </w:rPr>
         <w:t xml:space="preserve">YouTube Data REST API (zie </w:t>
       </w:r>
-      <w:hyperlink r:id="rId6" w:history="1">
+      <w:hyperlink r:id="rId7" w:history="1">
         <w:r>
           <w:rPr>
             <w:rStyle w:val="Hyperlink"/>
@@ -849,7 +882,7 @@
       <w:r>
         <w:t xml:space="preserve"> web REST API oproept (zie </w:t>
       </w:r>
-      <w:hyperlink r:id="rId7" w:history="1">
+      <w:hyperlink r:id="rId8" w:history="1">
         <w:r>
           <w:rPr>
             <w:rStyle w:val="Hyperlink"/>
@@ -975,6 +1008,7 @@
           <w:ilvl w:val="2"/>
           <w:numId w:val="2"/>
         </w:numPr>
+        <w:spacing w:after="160" w:line="259" w:lineRule="auto"/>
         <w:rPr>
           <w:noProof/>
         </w:rPr>
@@ -1003,14 +1037,6 @@
         </w:rPr>
         <w:t>niet langer meer gebruikt.</w:t>
       </w:r>
-    </w:p>
-    <w:p>
-      <w:pPr>
-        <w:spacing w:after="160" w:line="259" w:lineRule="auto"/>
-        <w:rPr>
-          <w:noProof/>
-        </w:rPr>
-      </w:pPr>
       <w:r>
         <w:rPr>
           <w:noProof/>
@@ -1036,6 +1062,8 @@
         <w:lastRenderedPageBreak/>
         <w:t>Extra informatie:</w:t>
       </w:r>
+      <w:bookmarkStart w:id="0" w:name="_GoBack"/>
+      <w:bookmarkEnd w:id="0"/>
     </w:p>
     <w:p>
       <w:pPr>
@@ -1222,7 +1250,7 @@
         </w:rPr>
         <w:t>ervice opgeroepen van ‘</w:t>
       </w:r>
-      <w:hyperlink r:id="rId8" w:history="1">
+      <w:hyperlink r:id="rId9" w:history="1">
         <w:r>
           <w:rPr>
             <w:rStyle w:val="Hyperlink"/>

</xml_diff>

<commit_message>
Added ER schematics for db and url to github page
</commit_message>
<xml_diff>
--- a/Document_Sterktes.docx
+++ b/Document_Sterktes.docx
@@ -462,6 +462,46 @@
     </w:p>
     <w:p>
       <w:pPr>
+        <w:pStyle w:val="ListParagraph"/>
+        <w:numPr>
+          <w:ilvl w:val="0"/>
+          <w:numId w:val="3"/>
+        </w:numPr>
+        <w:rPr>
+          <w:noProof/>
+        </w:rPr>
+      </w:pPr>
+      <w:r>
+        <w:rPr>
+          <w:noProof/>
+        </w:rPr>
+        <w:t xml:space="preserve">Github: </w:t>
+      </w:r>
+      <w:hyperlink r:id="rId6" w:history="1">
+        <w:r>
+          <w:rPr>
+            <w:rStyle w:val="Hyperlink"/>
+          </w:rPr>
+          <w:t>https://github.com/</w:t>
+        </w:r>
+        <w:bookmarkStart w:id="0" w:name="_GoBack"/>
+        <w:bookmarkEnd w:id="0"/>
+        <w:r>
+          <w:rPr>
+            <w:rStyle w:val="Hyperlink"/>
+          </w:rPr>
+          <w:t>S</w:t>
+        </w:r>
+        <w:r>
+          <w:rPr>
+            <w:rStyle w:val="Hyperlink"/>
+          </w:rPr>
+          <w:t>venBaerten/soacl_project_musicplaylist_svenbaerten</w:t>
+        </w:r>
+      </w:hyperlink>
+    </w:p>
+    <w:p>
+      <w:pPr>
         <w:rPr>
           <w:noProof/>
         </w:rPr>
@@ -763,7 +803,7 @@
         </w:rPr>
         <w:t xml:space="preserve">‘ (zie </w:t>
       </w:r>
-      <w:hyperlink r:id="rId6" w:history="1">
+      <w:hyperlink r:id="rId7" w:history="1">
         <w:r>
           <w:rPr>
             <w:rStyle w:val="Hyperlink"/>
@@ -904,7 +944,7 @@
         </w:rPr>
         <w:t xml:space="preserve">YouTube Data REST API (zie </w:t>
       </w:r>
-      <w:hyperlink r:id="rId7" w:history="1">
+      <w:hyperlink r:id="rId8" w:history="1">
         <w:r>
           <w:rPr>
             <w:rStyle w:val="Hyperlink"/>
@@ -949,7 +989,7 @@
       <w:r>
         <w:t xml:space="preserve"> web REST API oproept (zie </w:t>
       </w:r>
-      <w:hyperlink r:id="rId8" w:history="1">
+      <w:hyperlink r:id="rId9" w:history="1">
         <w:r>
           <w:rPr>
             <w:rStyle w:val="Hyperlink"/>
@@ -1030,8 +1070,6 @@
       <w:r>
         <w:br w:type="page"/>
       </w:r>
-      <w:bookmarkStart w:id="0" w:name="_GoBack"/>
-      <w:bookmarkEnd w:id="0"/>
     </w:p>
     <w:p>
       <w:pPr>
@@ -1316,7 +1354,7 @@
         </w:rPr>
         <w:t>ervice opgeroepen van ‘</w:t>
       </w:r>
-      <w:hyperlink r:id="rId9" w:history="1">
+      <w:hyperlink r:id="rId10" w:history="1">
         <w:r>
           <w:rPr>
             <w:rStyle w:val="Hyperlink"/>

</xml_diff>